<commit_message>
cambios en rama developed
</commit_message>
<xml_diff>
--- a/git on VSC.docx
+++ b/git on VSC.docx
@@ -1139,62 +1139,273 @@
       </w:r>
     </w:p>
     <w:p>
+      <w:proofErr w:type="spellStart"/>
+      <w:r>
+        <w:t>Create</w:t>
+      </w:r>
+      <w:proofErr w:type="spellEnd"/>
+      <w:r>
+        <w:t xml:space="preserve"> New </w:t>
+      </w:r>
+      <w:proofErr w:type="spellStart"/>
+      <w:r>
+        <w:t>Branch</w:t>
+      </w:r>
+      <w:proofErr w:type="spellEnd"/>
+      <w:r>
+        <w:t xml:space="preserve"> </w:t>
+      </w:r>
+      <w:proofErr w:type="spellStart"/>
+      <w:r>
+        <w:t>From</w:t>
+      </w:r>
+      <w:proofErr w:type="spellEnd"/>
+      <w:r>
+        <w:sym w:font="Wingdings" w:char="F0E0"/>
+      </w:r>
+      <w:r>
+        <w:t xml:space="preserve"> T</w:t>
+      </w:r>
+      <w:r>
+        <w:t xml:space="preserve">e permite elegir una rama o un </w:t>
+      </w:r>
+      <w:proofErr w:type="spellStart"/>
+      <w:r>
+        <w:t>commit</w:t>
+      </w:r>
+      <w:proofErr w:type="spellEnd"/>
+      <w:r>
+        <w:t xml:space="preserve"> específico como base para la nueva rama, sin importar dónde esté actualmente tu </w:t>
+      </w:r>
+      <w:r>
+        <w:rPr>
+          <w:rStyle w:val="CdigoHTML"/>
+          <w:rFonts w:eastAsiaTheme="minorHAnsi"/>
+        </w:rPr>
+        <w:t>HEAD</w:t>
+      </w:r>
+      <w:r>
+        <w:t>.</w:t>
+      </w:r>
+    </w:p>
+    <w:p>
       <w:pPr>
         <w:rPr>
           <w:sz w:val="20"/>
           <w:szCs w:val="20"/>
         </w:rPr>
       </w:pPr>
-      <w:proofErr w:type="spellStart"/>
-      <w:r>
-        <w:t>Create</w:t>
-      </w:r>
-      <w:proofErr w:type="spellEnd"/>
-      <w:r>
-        <w:t xml:space="preserve"> New </w:t>
-      </w:r>
-      <w:proofErr w:type="spellStart"/>
-      <w:r>
-        <w:t>Branch</w:t>
-      </w:r>
-      <w:proofErr w:type="spellEnd"/>
-      <w:r>
-        <w:t xml:space="preserve"> </w:t>
-      </w:r>
-      <w:proofErr w:type="spellStart"/>
-      <w:r>
-        <w:t>From</w:t>
-      </w:r>
-      <w:proofErr w:type="spellEnd"/>
-      <w:r>
-        <w:sym w:font="Wingdings" w:char="F0E0"/>
-      </w:r>
-      <w:r>
-        <w:t xml:space="preserve"> T</w:t>
-      </w:r>
+      <w:r>
+        <w:rPr>
+          <w:noProof/>
+          <w:sz w:val="20"/>
+          <w:szCs w:val="20"/>
+          <w:lang w:eastAsia="es-ES"/>
+        </w:rPr>
+        <w:lastRenderedPageBreak/>
+        <w:drawing>
+          <wp:inline distT="0" distB="0" distL="0" distR="0">
+            <wp:extent cx="5391150" cy="3114675"/>
+            <wp:effectExtent l="0" t="0" r="0" b="9525"/>
+            <wp:docPr id="13" name="Imagen 13"/>
+            <wp:cNvGraphicFramePr>
+              <a:graphicFrameLocks xmlns:a="http://schemas.openxmlformats.org/drawingml/2006/main" noChangeAspect="1"/>
+            </wp:cNvGraphicFramePr>
+            <a:graphic xmlns:a="http://schemas.openxmlformats.org/drawingml/2006/main">
+              <a:graphicData uri="http://schemas.openxmlformats.org/drawingml/2006/picture">
+                <pic:pic xmlns:pic="http://schemas.openxmlformats.org/drawingml/2006/picture">
+                  <pic:nvPicPr>
+                    <pic:cNvPr id="0" name="Picture 10"/>
+                    <pic:cNvPicPr>
+                      <a:picLocks noChangeAspect="1" noChangeArrowheads="1"/>
+                    </pic:cNvPicPr>
+                  </pic:nvPicPr>
+                  <pic:blipFill>
+                    <a:blip r:embed="rId15" cstate="print">
+                      <a:extLst>
+                        <a:ext uri="{28A0092B-C50C-407E-A947-70E740481C1C}">
+                          <a14:useLocalDpi xmlns:a14="http://schemas.microsoft.com/office/drawing/2010/main" val="0"/>
+                        </a:ext>
+                      </a:extLst>
+                    </a:blip>
+                    <a:srcRect/>
+                    <a:stretch>
+                      <a:fillRect/>
+                    </a:stretch>
+                  </pic:blipFill>
+                  <pic:spPr bwMode="auto">
+                    <a:xfrm>
+                      <a:off x="0" y="0"/>
+                      <a:ext cx="5391150" cy="3114675"/>
+                    </a:xfrm>
+                    <a:prstGeom prst="rect">
+                      <a:avLst/>
+                    </a:prstGeom>
+                    <a:noFill/>
+                    <a:ln>
+                      <a:noFill/>
+                    </a:ln>
+                  </pic:spPr>
+                </pic:pic>
+              </a:graphicData>
+            </a:graphic>
+          </wp:inline>
+        </w:drawing>
+      </w:r>
+    </w:p>
+    <w:p>
+      <w:pPr>
+        <w:rPr>
+          <w:sz w:val="20"/>
+          <w:szCs w:val="20"/>
+        </w:rPr>
+      </w:pPr>
+      <w:r>
+        <w:rPr>
+          <w:noProof/>
+          <w:sz w:val="20"/>
+          <w:szCs w:val="20"/>
+          <w:lang w:eastAsia="es-ES"/>
+        </w:rPr>
+        <w:drawing>
+          <wp:inline distT="0" distB="0" distL="0" distR="0">
+            <wp:extent cx="5391150" cy="1724025"/>
+            <wp:effectExtent l="0" t="0" r="0" b="9525"/>
+            <wp:docPr id="14" name="Imagen 14"/>
+            <wp:cNvGraphicFramePr>
+              <a:graphicFrameLocks xmlns:a="http://schemas.openxmlformats.org/drawingml/2006/main" noChangeAspect="1"/>
+            </wp:cNvGraphicFramePr>
+            <a:graphic xmlns:a="http://schemas.openxmlformats.org/drawingml/2006/main">
+              <a:graphicData uri="http://schemas.openxmlformats.org/drawingml/2006/picture">
+                <pic:pic xmlns:pic="http://schemas.openxmlformats.org/drawingml/2006/picture">
+                  <pic:nvPicPr>
+                    <pic:cNvPr id="0" name="Picture 11"/>
+                    <pic:cNvPicPr>
+                      <a:picLocks noChangeAspect="1" noChangeArrowheads="1"/>
+                    </pic:cNvPicPr>
+                  </pic:nvPicPr>
+                  <pic:blipFill>
+                    <a:blip r:embed="rId16" cstate="print">
+                      <a:extLst>
+                        <a:ext uri="{28A0092B-C50C-407E-A947-70E740481C1C}">
+                          <a14:useLocalDpi xmlns:a14="http://schemas.microsoft.com/office/drawing/2010/main" val="0"/>
+                        </a:ext>
+                      </a:extLst>
+                    </a:blip>
+                    <a:srcRect/>
+                    <a:stretch>
+                      <a:fillRect/>
+                    </a:stretch>
+                  </pic:blipFill>
+                  <pic:spPr bwMode="auto">
+                    <a:xfrm>
+                      <a:off x="0" y="0"/>
+                      <a:ext cx="5391150" cy="1724025"/>
+                    </a:xfrm>
+                    <a:prstGeom prst="rect">
+                      <a:avLst/>
+                    </a:prstGeom>
+                    <a:noFill/>
+                    <a:ln>
+                      <a:noFill/>
+                    </a:ln>
+                  </pic:spPr>
+                </pic:pic>
+              </a:graphicData>
+            </a:graphic>
+          </wp:inline>
+        </w:drawing>
+      </w:r>
+    </w:p>
+    <w:p>
+      <w:pPr>
+        <w:rPr>
+          <w:sz w:val="20"/>
+          <w:szCs w:val="20"/>
+        </w:rPr>
+      </w:pPr>
+      <w:r>
+        <w:rPr>
+          <w:sz w:val="20"/>
+          <w:szCs w:val="20"/>
+        </w:rPr>
+        <w:t>Ahora estando situados en la nueva rama modificamos el archivo:</w:t>
+      </w:r>
+    </w:p>
+    <w:p>
+      <w:pPr>
+        <w:rPr>
+          <w:sz w:val="20"/>
+          <w:szCs w:val="20"/>
+        </w:rPr>
+      </w:pPr>
+      <w:r>
+        <w:rPr>
+          <w:noProof/>
+          <w:sz w:val="20"/>
+          <w:szCs w:val="20"/>
+          <w:lang w:eastAsia="es-ES"/>
+        </w:rPr>
+        <w:lastRenderedPageBreak/>
+        <w:drawing>
+          <wp:inline distT="0" distB="0" distL="0" distR="0">
+            <wp:extent cx="4772025" cy="7848600"/>
+            <wp:effectExtent l="0" t="0" r="9525" b="0"/>
+            <wp:docPr id="16" name="Imagen 16"/>
+            <wp:cNvGraphicFramePr>
+              <a:graphicFrameLocks xmlns:a="http://schemas.openxmlformats.org/drawingml/2006/main" noChangeAspect="1"/>
+            </wp:cNvGraphicFramePr>
+            <a:graphic xmlns:a="http://schemas.openxmlformats.org/drawingml/2006/main">
+              <a:graphicData uri="http://schemas.openxmlformats.org/drawingml/2006/picture">
+                <pic:pic xmlns:pic="http://schemas.openxmlformats.org/drawingml/2006/picture">
+                  <pic:nvPicPr>
+                    <pic:cNvPr id="0" name="Picture 12"/>
+                    <pic:cNvPicPr>
+                      <a:picLocks noChangeAspect="1" noChangeArrowheads="1"/>
+                    </pic:cNvPicPr>
+                  </pic:nvPicPr>
+                  <pic:blipFill>
+                    <a:blip r:embed="rId17">
+                      <a:extLst>
+                        <a:ext uri="{28A0092B-C50C-407E-A947-70E740481C1C}">
+                          <a14:useLocalDpi xmlns:a14="http://schemas.microsoft.com/office/drawing/2010/main" val="0"/>
+                        </a:ext>
+                      </a:extLst>
+                    </a:blip>
+                    <a:srcRect/>
+                    <a:stretch>
+                      <a:fillRect/>
+                    </a:stretch>
+                  </pic:blipFill>
+                  <pic:spPr bwMode="auto">
+                    <a:xfrm>
+                      <a:off x="0" y="0"/>
+                      <a:ext cx="4772025" cy="7848600"/>
+                    </a:xfrm>
+                    <a:prstGeom prst="rect">
+                      <a:avLst/>
+                    </a:prstGeom>
+                    <a:noFill/>
+                    <a:ln>
+                      <a:noFill/>
+                    </a:ln>
+                  </pic:spPr>
+                </pic:pic>
+              </a:graphicData>
+            </a:graphic>
+          </wp:inline>
+        </w:drawing>
+      </w:r>
+    </w:p>
+    <w:p>
+      <w:pPr>
+        <w:rPr>
+          <w:sz w:val="20"/>
+          <w:szCs w:val="20"/>
+        </w:rPr>
+      </w:pPr>
       <w:bookmarkStart w:id="0" w:name="_GoBack"/>
       <w:bookmarkEnd w:id="0"/>
-      <w:r>
-        <w:t xml:space="preserve">e permite elegir una rama o un </w:t>
-      </w:r>
-      <w:proofErr w:type="spellStart"/>
-      <w:r>
-        <w:t>commit</w:t>
-      </w:r>
-      <w:proofErr w:type="spellEnd"/>
-      <w:r>
-        <w:t xml:space="preserve"> específico como base para la nueva rama, sin importar dónde esté actualmente tu </w:t>
-      </w:r>
-      <w:r>
-        <w:rPr>
-          <w:rStyle w:val="CdigoHTML"/>
-          <w:rFonts w:eastAsiaTheme="minorHAnsi"/>
-        </w:rPr>
-        <w:t>HEAD</w:t>
-      </w:r>
-      <w:r>
-        <w:t>.</w:t>
-      </w:r>
     </w:p>
     <w:sectPr>
       <w:pgSz w:w="11906" w:h="16838"/>

</xml_diff>